<commit_message>
Update resumes to S4
</commit_message>
<xml_diff>
--- a/VivekAnandTKallampally_Resume.docx
+++ b/VivekAnandTKallampally_Resume.docx
@@ -19,7 +19,21 @@
           <w:sz w:val="20"/>
           <w:szCs w:val="20"/>
         </w:rPr>
-        <w:t xml:space="preserve">S3 M.Tech Student, </w:t>
+        <w:t>S</w:t>
+      </w:r>
+      <w:r>
+        <w:rPr>
+          <w:sz w:val="20"/>
+          <w:szCs w:val="20"/>
+        </w:rPr>
+        <w:t>4</w:t>
+      </w:r>
+      <w:r>
+        <w:rPr>
+          <w:sz w:val="20"/>
+          <w:szCs w:val="20"/>
+        </w:rPr>
+        <w:t xml:space="preserve"> M.Tech Student, </w:t>
       </w:r>
     </w:p>
     <w:p>
@@ -135,12 +149,12 @@
               <wp:anchor behindDoc="0" distT="0" distB="0" distL="114300" distR="114300" simplePos="0" locked="0" layoutInCell="1" allowOverlap="1" relativeHeight="2">
                 <wp:simplePos x="0" y="0"/>
                 <wp:positionH relativeFrom="column">
-                  <wp:posOffset>-110490</wp:posOffset>
+                  <wp:posOffset>-109855</wp:posOffset>
                 </wp:positionH>
                 <wp:positionV relativeFrom="paragraph">
                   <wp:posOffset>59690</wp:posOffset>
                 </wp:positionV>
-                <wp:extent cx="6111875" cy="1270"/>
+                <wp:extent cx="6112510" cy="1270"/>
                 <wp:effectExtent l="19050" t="12065" r="16510" b="16510"/>
                 <wp:wrapNone/>
                 <wp:docPr id="1" name="Line 3"/>
@@ -151,7 +165,7 @@
                       <wps:spPr>
                         <a:xfrm>
                           <a:off x="0" y="0"/>
-                          <a:ext cx="6111360" cy="0"/>
+                          <a:ext cx="6111720" cy="0"/>
                         </a:xfrm>
                         <a:prstGeom prst="line">
                           <a:avLst/>
@@ -163,6 +177,12 @@
                           <a:round/>
                         </a:ln>
                       </wps:spPr>
+                      <wps:style>
+                        <a:lnRef idx="0"/>
+                        <a:fillRef idx="0"/>
+                        <a:effectRef idx="0"/>
+                        <a:fontRef idx="minor"/>
+                      </wps:style>
                       <wps:bodyPr/>
                     </wps:wsp>
                   </a:graphicData>
@@ -172,9 +192,9 @@
           </mc:Choice>
           <mc:Fallback>
             <w:pict>
-              <v:line id="shape_0" from="-8.7pt,4.7pt" to="472.45pt,4.7pt" ID="Line 3" stroked="t" style="position:absolute">
+              <v:line id="shape_0" from="-8.65pt,4.7pt" to="472.55pt,4.7pt" ID="Line 3" stroked="t" style="position:absolute">
                 <v:stroke color="black" weight="22320" joinstyle="round" endcap="flat"/>
-                <v:fill on="false" o:detectmouseclick="t"/>
+                <v:fill o:detectmouseclick="t" on="false"/>
               </v:line>
             </w:pict>
           </mc:Fallback>
@@ -521,7 +541,7 @@
       <w:tblPr>
         <w:tblW w:w="8930" w:type="dxa"/>
         <w:jc w:val="left"/>
-        <w:tblInd w:w="225" w:type="dxa"/>
+        <w:tblInd w:w="220" w:type="dxa"/>
         <w:tblBorders>
           <w:top w:val="single" w:sz="4" w:space="0" w:color="000001"/>
           <w:left w:val="single" w:sz="4" w:space="0" w:color="000001"/>
@@ -532,7 +552,7 @@
         </w:tblBorders>
         <w:tblCellMar>
           <w:top w:w="0" w:type="dxa"/>
-          <w:left w:w="83" w:type="dxa"/>
+          <w:left w:w="78" w:type="dxa"/>
           <w:bottom w:w="0" w:type="dxa"/>
           <w:right w:w="108" w:type="dxa"/>
         </w:tblCellMar>
@@ -559,7 +579,7 @@
             </w:tcBorders>
             <w:shd w:fill="auto" w:val="clear"/>
             <w:tcMar>
-              <w:left w:w="83" w:type="dxa"/>
+              <w:left w:w="78" w:type="dxa"/>
             </w:tcMar>
           </w:tcPr>
           <w:p>
@@ -586,7 +606,7 @@
             </w:tcBorders>
             <w:shd w:fill="auto" w:val="clear"/>
             <w:tcMar>
-              <w:left w:w="83" w:type="dxa"/>
+              <w:left w:w="78" w:type="dxa"/>
             </w:tcMar>
           </w:tcPr>
           <w:p>
@@ -621,7 +641,7 @@
             </w:tcBorders>
             <w:shd w:fill="auto" w:val="clear"/>
             <w:tcMar>
-              <w:left w:w="83" w:type="dxa"/>
+              <w:left w:w="78" w:type="dxa"/>
             </w:tcMar>
           </w:tcPr>
           <w:p>
@@ -673,7 +693,7 @@
             </w:tcBorders>
             <w:shd w:fill="auto" w:val="clear"/>
             <w:tcMar>
-              <w:left w:w="83" w:type="dxa"/>
+              <w:left w:w="78" w:type="dxa"/>
             </w:tcMar>
           </w:tcPr>
           <w:p>
@@ -700,7 +720,7 @@
             </w:tcBorders>
             <w:shd w:fill="auto" w:val="clear"/>
             <w:tcMar>
-              <w:left w:w="83" w:type="dxa"/>
+              <w:left w:w="78" w:type="dxa"/>
             </w:tcMar>
           </w:tcPr>
           <w:p>
@@ -735,7 +755,7 @@
             </w:tcBorders>
             <w:shd w:fill="auto" w:val="clear"/>
             <w:tcMar>
-              <w:left w:w="83" w:type="dxa"/>
+              <w:left w:w="78" w:type="dxa"/>
             </w:tcMar>
           </w:tcPr>
           <w:p>
@@ -769,7 +789,7 @@
             </w:tcBorders>
             <w:shd w:fill="auto" w:val="clear"/>
             <w:tcMar>
-              <w:left w:w="83" w:type="dxa"/>
+              <w:left w:w="78" w:type="dxa"/>
             </w:tcMar>
           </w:tcPr>
           <w:p>
@@ -796,7 +816,7 @@
             </w:tcBorders>
             <w:shd w:fill="auto" w:val="clear"/>
             <w:tcMar>
-              <w:left w:w="83" w:type="dxa"/>
+              <w:left w:w="78" w:type="dxa"/>
             </w:tcMar>
           </w:tcPr>
           <w:p>
@@ -831,7 +851,7 @@
             </w:tcBorders>
             <w:shd w:fill="auto" w:val="clear"/>
             <w:tcMar>
-              <w:left w:w="83" w:type="dxa"/>
+              <w:left w:w="78" w:type="dxa"/>
             </w:tcMar>
           </w:tcPr>
           <w:p>
@@ -903,7 +923,7 @@
       <w:tblPr>
         <w:tblW w:w="8894" w:type="dxa"/>
         <w:jc w:val="left"/>
-        <w:tblInd w:w="260" w:type="dxa"/>
+        <w:tblInd w:w="255" w:type="dxa"/>
         <w:tblBorders>
           <w:top w:val="single" w:sz="4" w:space="0" w:color="00000A"/>
           <w:left w:val="single" w:sz="4" w:space="0" w:color="00000A"/>
@@ -914,7 +934,7 @@
         </w:tblBorders>
         <w:tblCellMar>
           <w:top w:w="0" w:type="dxa"/>
-          <w:left w:w="83" w:type="dxa"/>
+          <w:left w:w="78" w:type="dxa"/>
           <w:bottom w:w="0" w:type="dxa"/>
           <w:right w:w="108" w:type="dxa"/>
         </w:tblCellMar>
@@ -939,7 +959,7 @@
             </w:tcBorders>
             <w:shd w:fill="auto" w:val="clear"/>
             <w:tcMar>
-              <w:left w:w="83" w:type="dxa"/>
+              <w:left w:w="78" w:type="dxa"/>
             </w:tcMar>
           </w:tcPr>
           <w:p>
@@ -968,7 +988,7 @@
             </w:tcBorders>
             <w:shd w:fill="auto" w:val="clear"/>
             <w:tcMar>
-              <w:left w:w="83" w:type="dxa"/>
+              <w:left w:w="78" w:type="dxa"/>
             </w:tcMar>
           </w:tcPr>
           <w:p>
@@ -1000,7 +1020,7 @@
             </w:tcBorders>
             <w:shd w:fill="auto" w:val="clear"/>
             <w:tcMar>
-              <w:left w:w="83" w:type="dxa"/>
+              <w:left w:w="78" w:type="dxa"/>
             </w:tcMar>
           </w:tcPr>
           <w:p>
@@ -1035,7 +1055,7 @@
             </w:tcBorders>
             <w:shd w:fill="auto" w:val="clear"/>
             <w:tcMar>
-              <w:left w:w="83" w:type="dxa"/>
+              <w:left w:w="78" w:type="dxa"/>
             </w:tcMar>
           </w:tcPr>
           <w:p>
@@ -1067,7 +1087,7 @@
             </w:tcBorders>
             <w:shd w:fill="auto" w:val="clear"/>
             <w:tcMar>
-              <w:left w:w="83" w:type="dxa"/>
+              <w:left w:w="78" w:type="dxa"/>
             </w:tcMar>
           </w:tcPr>
           <w:p>
@@ -1102,7 +1122,7 @@
             </w:tcBorders>
             <w:shd w:fill="auto" w:val="clear"/>
             <w:tcMar>
-              <w:left w:w="83" w:type="dxa"/>
+              <w:left w:w="78" w:type="dxa"/>
             </w:tcMar>
           </w:tcPr>
           <w:p>
@@ -1134,7 +1154,7 @@
             </w:tcBorders>
             <w:shd w:fill="auto" w:val="clear"/>
             <w:tcMar>
-              <w:left w:w="83" w:type="dxa"/>
+              <w:left w:w="78" w:type="dxa"/>
             </w:tcMar>
           </w:tcPr>
           <w:p>
@@ -1169,7 +1189,7 @@
             </w:tcBorders>
             <w:shd w:fill="auto" w:val="clear"/>
             <w:tcMar>
-              <w:left w:w="83" w:type="dxa"/>
+              <w:left w:w="78" w:type="dxa"/>
             </w:tcMar>
           </w:tcPr>
           <w:p>
@@ -1203,7 +1223,7 @@
             </w:tcBorders>
             <w:shd w:color="auto" w:fill="auto" w:val="clear"/>
             <w:tcMar>
-              <w:left w:w="83" w:type="dxa"/>
+              <w:left w:w="78" w:type="dxa"/>
             </w:tcMar>
           </w:tcPr>
           <w:p>
@@ -1232,7 +1252,7 @@
             </w:tcBorders>
             <w:shd w:fill="auto" w:val="clear"/>
             <w:tcMar>
-              <w:left w:w="83" w:type="dxa"/>
+              <w:left w:w="78" w:type="dxa"/>
             </w:tcMar>
           </w:tcPr>
           <w:p>
@@ -1282,7 +1302,7 @@
       <w:tblPr>
         <w:tblW w:w="8856" w:type="dxa"/>
         <w:jc w:val="left"/>
-        <w:tblInd w:w="263" w:type="dxa"/>
+        <w:tblInd w:w="258" w:type="dxa"/>
         <w:tblBorders>
           <w:top w:val="single" w:sz="4" w:space="0" w:color="00000A"/>
           <w:left w:val="single" w:sz="4" w:space="0" w:color="00000A"/>
@@ -1293,7 +1313,7 @@
         </w:tblBorders>
         <w:tblCellMar>
           <w:top w:w="0" w:type="dxa"/>
-          <w:left w:w="83" w:type="dxa"/>
+          <w:left w:w="78" w:type="dxa"/>
           <w:bottom w:w="0" w:type="dxa"/>
           <w:right w:w="108" w:type="dxa"/>
         </w:tblCellMar>
@@ -1318,7 +1338,7 @@
             </w:tcBorders>
             <w:shd w:color="auto" w:fill="CCCCCC" w:val="clear"/>
             <w:tcMar>
-              <w:left w:w="83" w:type="dxa"/>
+              <w:left w:w="78" w:type="dxa"/>
             </w:tcMar>
           </w:tcPr>
           <w:p>
@@ -1345,7 +1365,7 @@
             </w:tcBorders>
             <w:shd w:color="auto" w:fill="CCCCCC" w:val="clear"/>
             <w:tcMar>
-              <w:left w:w="83" w:type="dxa"/>
+              <w:left w:w="78" w:type="dxa"/>
             </w:tcMar>
           </w:tcPr>
           <w:p>
@@ -1378,7 +1398,7 @@
             </w:tcBorders>
             <w:shd w:fill="auto" w:val="clear"/>
             <w:tcMar>
-              <w:left w:w="83" w:type="dxa"/>
+              <w:left w:w="78" w:type="dxa"/>
             </w:tcMar>
           </w:tcPr>
           <w:p>
@@ -1409,7 +1429,7 @@
             </w:tcBorders>
             <w:shd w:fill="auto" w:val="clear"/>
             <w:tcMar>
-              <w:left w:w="83" w:type="dxa"/>
+              <w:left w:w="78" w:type="dxa"/>
             </w:tcMar>
           </w:tcPr>
           <w:p>
@@ -1443,7 +1463,7 @@
             </w:tcBorders>
             <w:shd w:fill="auto" w:val="clear"/>
             <w:tcMar>
-              <w:left w:w="83" w:type="dxa"/>
+              <w:left w:w="78" w:type="dxa"/>
             </w:tcMar>
           </w:tcPr>
           <w:p>
@@ -1474,7 +1494,7 @@
             </w:tcBorders>
             <w:shd w:fill="auto" w:val="clear"/>
             <w:tcMar>
-              <w:left w:w="83" w:type="dxa"/>
+              <w:left w:w="78" w:type="dxa"/>
             </w:tcMar>
           </w:tcPr>
           <w:p>
@@ -1508,7 +1528,7 @@
             </w:tcBorders>
             <w:shd w:fill="auto" w:val="clear"/>
             <w:tcMar>
-              <w:left w:w="83" w:type="dxa"/>
+              <w:left w:w="78" w:type="dxa"/>
             </w:tcMar>
           </w:tcPr>
           <w:p>
@@ -1539,7 +1559,7 @@
             </w:tcBorders>
             <w:shd w:fill="auto" w:val="clear"/>
             <w:tcMar>
-              <w:left w:w="83" w:type="dxa"/>
+              <w:left w:w="78" w:type="dxa"/>
             </w:tcMar>
           </w:tcPr>
           <w:p>
@@ -1572,7 +1592,7 @@
             </w:tcBorders>
             <w:shd w:fill="auto" w:val="clear"/>
             <w:tcMar>
-              <w:left w:w="83" w:type="dxa"/>
+              <w:left w:w="78" w:type="dxa"/>
             </w:tcMar>
           </w:tcPr>
           <w:p>
@@ -1603,7 +1623,7 @@
             </w:tcBorders>
             <w:shd w:fill="auto" w:val="clear"/>
             <w:tcMar>
-              <w:left w:w="83" w:type="dxa"/>
+              <w:left w:w="78" w:type="dxa"/>
             </w:tcMar>
           </w:tcPr>
           <w:p>
@@ -1635,7 +1655,7 @@
       <w:tblPr>
         <w:tblW w:w="8856" w:type="dxa"/>
         <w:jc w:val="left"/>
-        <w:tblInd w:w="263" w:type="dxa"/>
+        <w:tblInd w:w="258" w:type="dxa"/>
         <w:tblBorders>
           <w:top w:val="single" w:sz="4" w:space="0" w:color="00000A"/>
           <w:left w:val="single" w:sz="4" w:space="0" w:color="00000A"/>
@@ -1646,7 +1666,7 @@
         </w:tblBorders>
         <w:tblCellMar>
           <w:top w:w="0" w:type="dxa"/>
-          <w:left w:w="83" w:type="dxa"/>
+          <w:left w:w="78" w:type="dxa"/>
           <w:bottom w:w="0" w:type="dxa"/>
           <w:right w:w="108" w:type="dxa"/>
         </w:tblCellMar>
@@ -1671,7 +1691,7 @@
             </w:tcBorders>
             <w:shd w:color="auto" w:fill="CCCCCC" w:val="clear"/>
             <w:tcMar>
-              <w:left w:w="83" w:type="dxa"/>
+              <w:left w:w="78" w:type="dxa"/>
             </w:tcMar>
           </w:tcPr>
           <w:p>
@@ -1698,7 +1718,7 @@
             </w:tcBorders>
             <w:shd w:color="auto" w:fill="CCCCCC" w:val="clear"/>
             <w:tcMar>
-              <w:left w:w="83" w:type="dxa"/>
+              <w:left w:w="78" w:type="dxa"/>
             </w:tcMar>
           </w:tcPr>
           <w:p>
@@ -1728,7 +1748,7 @@
             </w:tcBorders>
             <w:shd w:fill="auto" w:val="clear"/>
             <w:tcMar>
-              <w:left w:w="83" w:type="dxa"/>
+              <w:left w:w="78" w:type="dxa"/>
             </w:tcMar>
           </w:tcPr>
           <w:p>
@@ -1759,7 +1779,7 @@
             </w:tcBorders>
             <w:shd w:fill="auto" w:val="clear"/>
             <w:tcMar>
-              <w:left w:w="83" w:type="dxa"/>
+              <w:left w:w="78" w:type="dxa"/>
             </w:tcMar>
           </w:tcPr>
           <w:p>
@@ -1793,7 +1813,7 @@
             </w:tcBorders>
             <w:shd w:fill="auto" w:val="clear"/>
             <w:tcMar>
-              <w:left w:w="83" w:type="dxa"/>
+              <w:left w:w="78" w:type="dxa"/>
             </w:tcMar>
           </w:tcPr>
           <w:p>
@@ -1824,7 +1844,7 @@
             </w:tcBorders>
             <w:shd w:fill="auto" w:val="clear"/>
             <w:tcMar>
-              <w:left w:w="83" w:type="dxa"/>
+              <w:left w:w="78" w:type="dxa"/>
             </w:tcMar>
           </w:tcPr>
           <w:p>
@@ -1858,7 +1878,7 @@
             </w:tcBorders>
             <w:shd w:fill="auto" w:val="clear"/>
             <w:tcMar>
-              <w:left w:w="83" w:type="dxa"/>
+              <w:left w:w="78" w:type="dxa"/>
             </w:tcMar>
           </w:tcPr>
           <w:p>
@@ -1889,7 +1909,7 @@
             </w:tcBorders>
             <w:shd w:fill="auto" w:val="clear"/>
             <w:tcMar>
-              <w:left w:w="83" w:type="dxa"/>
+              <w:left w:w="78" w:type="dxa"/>
             </w:tcMar>
           </w:tcPr>
           <w:p>
@@ -1922,7 +1942,7 @@
             </w:tcBorders>
             <w:shd w:fill="auto" w:val="clear"/>
             <w:tcMar>
-              <w:left w:w="83" w:type="dxa"/>
+              <w:left w:w="78" w:type="dxa"/>
             </w:tcMar>
           </w:tcPr>
           <w:p>
@@ -1953,7 +1973,7 @@
             </w:tcBorders>
             <w:shd w:fill="auto" w:val="clear"/>
             <w:tcMar>
-              <w:left w:w="83" w:type="dxa"/>
+              <w:left w:w="78" w:type="dxa"/>
             </w:tcMar>
           </w:tcPr>
           <w:p>
@@ -1986,7 +2006,7 @@
             </w:tcBorders>
             <w:shd w:fill="auto" w:val="clear"/>
             <w:tcMar>
-              <w:left w:w="83" w:type="dxa"/>
+              <w:left w:w="78" w:type="dxa"/>
             </w:tcMar>
           </w:tcPr>
           <w:p>
@@ -2017,7 +2037,7 @@
             </w:tcBorders>
             <w:shd w:fill="auto" w:val="clear"/>
             <w:tcMar>
-              <w:left w:w="83" w:type="dxa"/>
+              <w:left w:w="78" w:type="dxa"/>
             </w:tcMar>
           </w:tcPr>
           <w:p>
@@ -2051,7 +2071,7 @@
             </w:tcBorders>
             <w:shd w:fill="auto" w:val="clear"/>
             <w:tcMar>
-              <w:left w:w="83" w:type="dxa"/>
+              <w:left w:w="78" w:type="dxa"/>
             </w:tcMar>
           </w:tcPr>
           <w:p>
@@ -2083,7 +2103,7 @@
             </w:tcBorders>
             <w:shd w:fill="auto" w:val="clear"/>
             <w:tcMar>
-              <w:left w:w="83" w:type="dxa"/>
+              <w:left w:w="78" w:type="dxa"/>
             </w:tcMar>
           </w:tcPr>
           <w:p>
@@ -2115,7 +2135,7 @@
       <w:tblPr>
         <w:tblW w:w="8856" w:type="dxa"/>
         <w:jc w:val="left"/>
-        <w:tblInd w:w="263" w:type="dxa"/>
+        <w:tblInd w:w="258" w:type="dxa"/>
         <w:tblBorders>
           <w:top w:val="single" w:sz="4" w:space="0" w:color="00000A"/>
           <w:left w:val="single" w:sz="4" w:space="0" w:color="00000A"/>
@@ -2126,7 +2146,7 @@
         </w:tblBorders>
         <w:tblCellMar>
           <w:top w:w="0" w:type="dxa"/>
-          <w:left w:w="83" w:type="dxa"/>
+          <w:left w:w="78" w:type="dxa"/>
           <w:bottom w:w="0" w:type="dxa"/>
           <w:right w:w="108" w:type="dxa"/>
         </w:tblCellMar>
@@ -2151,7 +2171,7 @@
             </w:tcBorders>
             <w:shd w:color="auto" w:fill="CCCCCC" w:val="clear"/>
             <w:tcMar>
-              <w:left w:w="83" w:type="dxa"/>
+              <w:left w:w="78" w:type="dxa"/>
             </w:tcMar>
           </w:tcPr>
           <w:p>
@@ -2178,7 +2198,7 @@
             </w:tcBorders>
             <w:shd w:color="auto" w:fill="CCCCCC" w:val="clear"/>
             <w:tcMar>
-              <w:left w:w="83" w:type="dxa"/>
+              <w:left w:w="78" w:type="dxa"/>
             </w:tcMar>
           </w:tcPr>
           <w:p>
@@ -2208,7 +2228,7 @@
             </w:tcBorders>
             <w:shd w:fill="auto" w:val="clear"/>
             <w:tcMar>
-              <w:left w:w="83" w:type="dxa"/>
+              <w:left w:w="78" w:type="dxa"/>
             </w:tcMar>
           </w:tcPr>
           <w:p>
@@ -2238,7 +2258,7 @@
             </w:tcBorders>
             <w:shd w:fill="auto" w:val="clear"/>
             <w:tcMar>
-              <w:left w:w="83" w:type="dxa"/>
+              <w:left w:w="78" w:type="dxa"/>
             </w:tcMar>
           </w:tcPr>
           <w:p>
@@ -2271,7 +2291,7 @@
             </w:tcBorders>
             <w:shd w:fill="auto" w:val="clear"/>
             <w:tcMar>
-              <w:left w:w="83" w:type="dxa"/>
+              <w:left w:w="78" w:type="dxa"/>
             </w:tcMar>
           </w:tcPr>
           <w:p>
@@ -2301,7 +2321,7 @@
             </w:tcBorders>
             <w:shd w:fill="auto" w:val="clear"/>
             <w:tcMar>
-              <w:left w:w="83" w:type="dxa"/>
+              <w:left w:w="78" w:type="dxa"/>
             </w:tcMar>
           </w:tcPr>
           <w:p>
@@ -2334,7 +2354,7 @@
             </w:tcBorders>
             <w:shd w:fill="auto" w:val="clear"/>
             <w:tcMar>
-              <w:left w:w="83" w:type="dxa"/>
+              <w:left w:w="78" w:type="dxa"/>
             </w:tcMar>
           </w:tcPr>
           <w:p>
@@ -2364,7 +2384,7 @@
             </w:tcBorders>
             <w:shd w:fill="auto" w:val="clear"/>
             <w:tcMar>
-              <w:left w:w="83" w:type="dxa"/>
+              <w:left w:w="78" w:type="dxa"/>
             </w:tcMar>
           </w:tcPr>
           <w:p>
@@ -2397,7 +2417,7 @@
             </w:tcBorders>
             <w:shd w:fill="auto" w:val="clear"/>
             <w:tcMar>
-              <w:left w:w="83" w:type="dxa"/>
+              <w:left w:w="78" w:type="dxa"/>
             </w:tcMar>
           </w:tcPr>
           <w:p>
@@ -2427,7 +2447,7 @@
             </w:tcBorders>
             <w:shd w:fill="auto" w:val="clear"/>
             <w:tcMar>
-              <w:left w:w="83" w:type="dxa"/>
+              <w:left w:w="78" w:type="dxa"/>
             </w:tcMar>
           </w:tcPr>
           <w:p>
@@ -2460,7 +2480,7 @@
             </w:tcBorders>
             <w:shd w:fill="auto" w:val="clear"/>
             <w:tcMar>
-              <w:left w:w="83" w:type="dxa"/>
+              <w:left w:w="78" w:type="dxa"/>
             </w:tcMar>
           </w:tcPr>
           <w:p>
@@ -2490,7 +2510,7 @@
             </w:tcBorders>
             <w:shd w:fill="auto" w:val="clear"/>
             <w:tcMar>
-              <w:left w:w="83" w:type="dxa"/>
+              <w:left w:w="78" w:type="dxa"/>
             </w:tcMar>
           </w:tcPr>
           <w:p>
@@ -2522,7 +2542,7 @@
       <w:tblPr>
         <w:tblW w:w="8856" w:type="dxa"/>
         <w:jc w:val="left"/>
-        <w:tblInd w:w="263" w:type="dxa"/>
+        <w:tblInd w:w="258" w:type="dxa"/>
         <w:tblBorders>
           <w:top w:val="single" w:sz="4" w:space="0" w:color="00000A"/>
           <w:left w:val="single" w:sz="4" w:space="0" w:color="00000A"/>
@@ -2533,7 +2553,7 @@
         </w:tblBorders>
         <w:tblCellMar>
           <w:top w:w="0" w:type="dxa"/>
-          <w:left w:w="83" w:type="dxa"/>
+          <w:left w:w="78" w:type="dxa"/>
           <w:bottom w:w="0" w:type="dxa"/>
           <w:right w:w="108" w:type="dxa"/>
         </w:tblCellMar>
@@ -2558,7 +2578,7 @@
             </w:tcBorders>
             <w:shd w:color="auto" w:fill="CCCCCC" w:val="clear"/>
             <w:tcMar>
-              <w:left w:w="83" w:type="dxa"/>
+              <w:left w:w="78" w:type="dxa"/>
             </w:tcMar>
           </w:tcPr>
           <w:p>
@@ -2591,7 +2611,7 @@
             </w:tcBorders>
             <w:shd w:color="auto" w:fill="CCCCCC" w:val="clear"/>
             <w:tcMar>
-              <w:left w:w="83" w:type="dxa"/>
+              <w:left w:w="78" w:type="dxa"/>
             </w:tcMar>
           </w:tcPr>
           <w:p>
@@ -2621,7 +2641,7 @@
             </w:tcBorders>
             <w:shd w:fill="auto" w:val="clear"/>
             <w:tcMar>
-              <w:left w:w="83" w:type="dxa"/>
+              <w:left w:w="78" w:type="dxa"/>
             </w:tcMar>
           </w:tcPr>
           <w:p>
@@ -2652,7 +2672,7 @@
             </w:tcBorders>
             <w:shd w:fill="auto" w:val="clear"/>
             <w:tcMar>
-              <w:left w:w="83" w:type="dxa"/>
+              <w:left w:w="78" w:type="dxa"/>
             </w:tcMar>
           </w:tcPr>
           <w:p>
@@ -2686,7 +2706,7 @@
             </w:tcBorders>
             <w:shd w:fill="auto" w:val="clear"/>
             <w:tcMar>
-              <w:left w:w="83" w:type="dxa"/>
+              <w:left w:w="78" w:type="dxa"/>
             </w:tcMar>
           </w:tcPr>
           <w:p>
@@ -2717,7 +2737,7 @@
             </w:tcBorders>
             <w:shd w:fill="auto" w:val="clear"/>
             <w:tcMar>
-              <w:left w:w="83" w:type="dxa"/>
+              <w:left w:w="78" w:type="dxa"/>
             </w:tcMar>
           </w:tcPr>
           <w:p>
@@ -2751,7 +2771,7 @@
             </w:tcBorders>
             <w:shd w:fill="auto" w:val="clear"/>
             <w:tcMar>
-              <w:left w:w="83" w:type="dxa"/>
+              <w:left w:w="78" w:type="dxa"/>
             </w:tcMar>
           </w:tcPr>
           <w:p>
@@ -2782,7 +2802,7 @@
             </w:tcBorders>
             <w:shd w:fill="auto" w:val="clear"/>
             <w:tcMar>
-              <w:left w:w="83" w:type="dxa"/>
+              <w:left w:w="78" w:type="dxa"/>
             </w:tcMar>
           </w:tcPr>
           <w:p>
@@ -2816,7 +2836,7 @@
             </w:tcBorders>
             <w:shd w:fill="auto" w:val="clear"/>
             <w:tcMar>
-              <w:left w:w="83" w:type="dxa"/>
+              <w:left w:w="78" w:type="dxa"/>
             </w:tcMar>
           </w:tcPr>
           <w:p>
@@ -2847,7 +2867,7 @@
             </w:tcBorders>
             <w:shd w:fill="auto" w:val="clear"/>
             <w:tcMar>
-              <w:left w:w="83" w:type="dxa"/>
+              <w:left w:w="78" w:type="dxa"/>
             </w:tcMar>
           </w:tcPr>
           <w:p>
@@ -2881,7 +2901,7 @@
             </w:tcBorders>
             <w:shd w:fill="auto" w:val="clear"/>
             <w:tcMar>
-              <w:left w:w="83" w:type="dxa"/>
+              <w:left w:w="78" w:type="dxa"/>
             </w:tcMar>
           </w:tcPr>
           <w:p>
@@ -2912,7 +2932,7 @@
             </w:tcBorders>
             <w:shd w:fill="auto" w:val="clear"/>
             <w:tcMar>
-              <w:left w:w="83" w:type="dxa"/>
+              <w:left w:w="78" w:type="dxa"/>
             </w:tcMar>
           </w:tcPr>
           <w:p>
@@ -2946,7 +2966,7 @@
             </w:tcBorders>
             <w:shd w:fill="auto" w:val="clear"/>
             <w:tcMar>
-              <w:left w:w="83" w:type="dxa"/>
+              <w:left w:w="78" w:type="dxa"/>
             </w:tcMar>
           </w:tcPr>
           <w:p>
@@ -2978,7 +2998,7 @@
             </w:tcBorders>
             <w:shd w:fill="auto" w:val="clear"/>
             <w:tcMar>
-              <w:left w:w="83" w:type="dxa"/>
+              <w:left w:w="78" w:type="dxa"/>
             </w:tcMar>
           </w:tcPr>
           <w:p>
@@ -3011,7 +3031,7 @@
       <w:tblPr>
         <w:tblW w:w="8856" w:type="dxa"/>
         <w:jc w:val="left"/>
-        <w:tblInd w:w="263" w:type="dxa"/>
+        <w:tblInd w:w="258" w:type="dxa"/>
         <w:tblBorders>
           <w:top w:val="single" w:sz="4" w:space="0" w:color="00000A"/>
           <w:left w:val="single" w:sz="4" w:space="0" w:color="00000A"/>
@@ -3022,7 +3042,7 @@
         </w:tblBorders>
         <w:tblCellMar>
           <w:top w:w="0" w:type="dxa"/>
-          <w:left w:w="83" w:type="dxa"/>
+          <w:left w:w="78" w:type="dxa"/>
           <w:bottom w:w="0" w:type="dxa"/>
           <w:right w:w="108" w:type="dxa"/>
         </w:tblCellMar>
@@ -3047,7 +3067,7 @@
             </w:tcBorders>
             <w:shd w:color="auto" w:fill="CCCCCC" w:val="clear"/>
             <w:tcMar>
-              <w:left w:w="83" w:type="dxa"/>
+              <w:left w:w="78" w:type="dxa"/>
             </w:tcMar>
           </w:tcPr>
           <w:p>
@@ -3080,7 +3100,7 @@
             </w:tcBorders>
             <w:shd w:color="auto" w:fill="CCCCCC" w:val="clear"/>
             <w:tcMar>
-              <w:left w:w="83" w:type="dxa"/>
+              <w:left w:w="78" w:type="dxa"/>
             </w:tcMar>
           </w:tcPr>
           <w:p>
@@ -3110,7 +3130,7 @@
             </w:tcBorders>
             <w:shd w:fill="auto" w:val="clear"/>
             <w:tcMar>
-              <w:left w:w="83" w:type="dxa"/>
+              <w:left w:w="78" w:type="dxa"/>
             </w:tcMar>
           </w:tcPr>
           <w:p>
@@ -3143,7 +3163,7 @@
             </w:tcBorders>
             <w:shd w:fill="auto" w:val="clear"/>
             <w:tcMar>
-              <w:left w:w="83" w:type="dxa"/>
+              <w:left w:w="78" w:type="dxa"/>
             </w:tcMar>
           </w:tcPr>
           <w:p>
@@ -3179,7 +3199,7 @@
             </w:tcBorders>
             <w:shd w:fill="auto" w:val="clear"/>
             <w:tcMar>
-              <w:left w:w="83" w:type="dxa"/>
+              <w:left w:w="78" w:type="dxa"/>
             </w:tcMar>
           </w:tcPr>
           <w:p>
@@ -3212,7 +3232,7 @@
             </w:tcBorders>
             <w:shd w:fill="auto" w:val="clear"/>
             <w:tcMar>
-              <w:left w:w="83" w:type="dxa"/>
+              <w:left w:w="78" w:type="dxa"/>
             </w:tcMar>
           </w:tcPr>
           <w:p>
@@ -3248,7 +3268,7 @@
             </w:tcBorders>
             <w:shd w:fill="auto" w:val="clear"/>
             <w:tcMar>
-              <w:left w:w="83" w:type="dxa"/>
+              <w:left w:w="78" w:type="dxa"/>
             </w:tcMar>
           </w:tcPr>
           <w:p>
@@ -3281,7 +3301,7 @@
             </w:tcBorders>
             <w:shd w:fill="auto" w:val="clear"/>
             <w:tcMar>
-              <w:left w:w="83" w:type="dxa"/>
+              <w:left w:w="78" w:type="dxa"/>
             </w:tcMar>
           </w:tcPr>
           <w:p>
@@ -3329,7 +3349,7 @@
             </w:tcBorders>
             <w:shd w:fill="auto" w:val="clear"/>
             <w:tcMar>
-              <w:left w:w="83" w:type="dxa"/>
+              <w:left w:w="78" w:type="dxa"/>
             </w:tcMar>
           </w:tcPr>
           <w:p>
@@ -3362,7 +3382,7 @@
             </w:tcBorders>
             <w:shd w:fill="auto" w:val="clear"/>
             <w:tcMar>
-              <w:left w:w="83" w:type="dxa"/>
+              <w:left w:w="78" w:type="dxa"/>
             </w:tcMar>
           </w:tcPr>
           <w:p>
@@ -3398,7 +3418,7 @@
             </w:tcBorders>
             <w:shd w:fill="auto" w:val="clear"/>
             <w:tcMar>
-              <w:left w:w="83" w:type="dxa"/>
+              <w:left w:w="78" w:type="dxa"/>
             </w:tcMar>
           </w:tcPr>
           <w:p>
@@ -3431,7 +3451,7 @@
             </w:tcBorders>
             <w:shd w:fill="auto" w:val="clear"/>
             <w:tcMar>
-              <w:left w:w="83" w:type="dxa"/>
+              <w:left w:w="78" w:type="dxa"/>
             </w:tcMar>
           </w:tcPr>
           <w:p>
@@ -3465,7 +3485,7 @@
             </w:tcBorders>
             <w:shd w:fill="auto" w:val="clear"/>
             <w:tcMar>
-              <w:left w:w="83" w:type="dxa"/>
+              <w:left w:w="78" w:type="dxa"/>
             </w:tcMar>
           </w:tcPr>
           <w:p>
@@ -3500,7 +3520,7 @@
             </w:tcBorders>
             <w:shd w:fill="auto" w:val="clear"/>
             <w:tcMar>
-              <w:left w:w="83" w:type="dxa"/>
+              <w:left w:w="78" w:type="dxa"/>
             </w:tcMar>
           </w:tcPr>
           <w:p>
@@ -3535,7 +3555,7 @@
       <w:tblPr>
         <w:tblW w:w="8856" w:type="dxa"/>
         <w:jc w:val="left"/>
-        <w:tblInd w:w="263" w:type="dxa"/>
+        <w:tblInd w:w="258" w:type="dxa"/>
         <w:tblBorders>
           <w:top w:val="single" w:sz="4" w:space="0" w:color="00000A"/>
           <w:left w:val="single" w:sz="4" w:space="0" w:color="00000A"/>
@@ -3546,7 +3566,7 @@
         </w:tblBorders>
         <w:tblCellMar>
           <w:top w:w="0" w:type="dxa"/>
-          <w:left w:w="83" w:type="dxa"/>
+          <w:left w:w="78" w:type="dxa"/>
           <w:bottom w:w="0" w:type="dxa"/>
           <w:right w:w="108" w:type="dxa"/>
         </w:tblCellMar>
@@ -3571,7 +3591,7 @@
             </w:tcBorders>
             <w:shd w:color="auto" w:fill="CCCCCC" w:val="clear"/>
             <w:tcMar>
-              <w:left w:w="83" w:type="dxa"/>
+              <w:left w:w="78" w:type="dxa"/>
             </w:tcMar>
           </w:tcPr>
           <w:p>
@@ -3604,7 +3624,7 @@
             </w:tcBorders>
             <w:shd w:color="auto" w:fill="CCCCCC" w:val="clear"/>
             <w:tcMar>
-              <w:left w:w="83" w:type="dxa"/>
+              <w:left w:w="78" w:type="dxa"/>
             </w:tcMar>
           </w:tcPr>
           <w:p>
@@ -3634,7 +3654,7 @@
             </w:tcBorders>
             <w:shd w:fill="auto" w:val="clear"/>
             <w:tcMar>
-              <w:left w:w="83" w:type="dxa"/>
+              <w:left w:w="78" w:type="dxa"/>
             </w:tcMar>
           </w:tcPr>
           <w:p>
@@ -3667,7 +3687,7 @@
             </w:tcBorders>
             <w:shd w:fill="auto" w:val="clear"/>
             <w:tcMar>
-              <w:left w:w="83" w:type="dxa"/>
+              <w:left w:w="78" w:type="dxa"/>
             </w:tcMar>
           </w:tcPr>
           <w:p>
@@ -3701,7 +3721,7 @@
             </w:tcBorders>
             <w:shd w:fill="auto" w:val="clear"/>
             <w:tcMar>
-              <w:left w:w="83" w:type="dxa"/>
+              <w:left w:w="78" w:type="dxa"/>
             </w:tcMar>
           </w:tcPr>
           <w:p>
@@ -3734,7 +3754,7 @@
             </w:tcBorders>
             <w:shd w:fill="auto" w:val="clear"/>
             <w:tcMar>
-              <w:left w:w="83" w:type="dxa"/>
+              <w:left w:w="78" w:type="dxa"/>
             </w:tcMar>
           </w:tcPr>
           <w:p>
@@ -3766,7 +3786,7 @@
             </w:tcBorders>
             <w:shd w:fill="auto" w:val="clear"/>
             <w:tcMar>
-              <w:left w:w="83" w:type="dxa"/>
+              <w:left w:w="78" w:type="dxa"/>
             </w:tcMar>
           </w:tcPr>
           <w:p>
@@ -3799,7 +3819,7 @@
             </w:tcBorders>
             <w:shd w:fill="auto" w:val="clear"/>
             <w:tcMar>
-              <w:left w:w="83" w:type="dxa"/>
+              <w:left w:w="78" w:type="dxa"/>
             </w:tcMar>
           </w:tcPr>
           <w:p>
@@ -3831,7 +3851,7 @@
             </w:tcBorders>
             <w:shd w:fill="auto" w:val="clear"/>
             <w:tcMar>
-              <w:left w:w="83" w:type="dxa"/>
+              <w:left w:w="78" w:type="dxa"/>
             </w:tcMar>
           </w:tcPr>
           <w:p>
@@ -3864,7 +3884,7 @@
             </w:tcBorders>
             <w:shd w:fill="auto" w:val="clear"/>
             <w:tcMar>
-              <w:left w:w="83" w:type="dxa"/>
+              <w:left w:w="78" w:type="dxa"/>
             </w:tcMar>
           </w:tcPr>
           <w:p>
@@ -3898,7 +3918,7 @@
             </w:tcBorders>
             <w:shd w:fill="auto" w:val="clear"/>
             <w:tcMar>
-              <w:left w:w="83" w:type="dxa"/>
+              <w:left w:w="78" w:type="dxa"/>
             </w:tcMar>
           </w:tcPr>
           <w:p>
@@ -3932,7 +3952,7 @@
             </w:tcBorders>
             <w:shd w:fill="auto" w:val="clear"/>
             <w:tcMar>
-              <w:left w:w="83" w:type="dxa"/>
+              <w:left w:w="78" w:type="dxa"/>
             </w:tcMar>
           </w:tcPr>
           <w:p>
@@ -3966,7 +3986,7 @@
             </w:tcBorders>
             <w:shd w:fill="auto" w:val="clear"/>
             <w:tcMar>
-              <w:left w:w="83" w:type="dxa"/>
+              <w:left w:w="78" w:type="dxa"/>
             </w:tcMar>
           </w:tcPr>
           <w:p>
@@ -4001,7 +4021,7 @@
             </w:tcBorders>
             <w:shd w:fill="auto" w:val="clear"/>
             <w:tcMar>
-              <w:left w:w="83" w:type="dxa"/>
+              <w:left w:w="78" w:type="dxa"/>
             </w:tcMar>
           </w:tcPr>
           <w:p>
@@ -4036,7 +4056,7 @@
       <w:tblPr>
         <w:tblW w:w="8856" w:type="dxa"/>
         <w:jc w:val="left"/>
-        <w:tblInd w:w="263" w:type="dxa"/>
+        <w:tblInd w:w="258" w:type="dxa"/>
         <w:tblBorders>
           <w:top w:val="single" w:sz="4" w:space="0" w:color="00000A"/>
           <w:left w:val="single" w:sz="4" w:space="0" w:color="00000A"/>
@@ -4047,7 +4067,7 @@
         </w:tblBorders>
         <w:tblCellMar>
           <w:top w:w="0" w:type="dxa"/>
-          <w:left w:w="83" w:type="dxa"/>
+          <w:left w:w="78" w:type="dxa"/>
           <w:bottom w:w="0" w:type="dxa"/>
           <w:right w:w="108" w:type="dxa"/>
         </w:tblCellMar>
@@ -4072,7 +4092,7 @@
             </w:tcBorders>
             <w:shd w:color="auto" w:fill="CCCCCC" w:val="clear"/>
             <w:tcMar>
-              <w:left w:w="83" w:type="dxa"/>
+              <w:left w:w="78" w:type="dxa"/>
             </w:tcMar>
           </w:tcPr>
           <w:p>
@@ -4105,7 +4125,7 @@
             </w:tcBorders>
             <w:shd w:color="auto" w:fill="CCCCCC" w:val="clear"/>
             <w:tcMar>
-              <w:left w:w="83" w:type="dxa"/>
+              <w:left w:w="78" w:type="dxa"/>
             </w:tcMar>
           </w:tcPr>
           <w:p>
@@ -4135,7 +4155,7 @@
             </w:tcBorders>
             <w:shd w:fill="auto" w:val="clear"/>
             <w:tcMar>
-              <w:left w:w="83" w:type="dxa"/>
+              <w:left w:w="78" w:type="dxa"/>
             </w:tcMar>
           </w:tcPr>
           <w:p>
@@ -4168,7 +4188,7 @@
             </w:tcBorders>
             <w:shd w:fill="auto" w:val="clear"/>
             <w:tcMar>
-              <w:left w:w="83" w:type="dxa"/>
+              <w:left w:w="78" w:type="dxa"/>
             </w:tcMar>
           </w:tcPr>
           <w:p>
@@ -4202,7 +4222,7 @@
             </w:tcBorders>
             <w:shd w:fill="auto" w:val="clear"/>
             <w:tcMar>
-              <w:left w:w="83" w:type="dxa"/>
+              <w:left w:w="78" w:type="dxa"/>
             </w:tcMar>
           </w:tcPr>
           <w:p>
@@ -4235,7 +4255,7 @@
             </w:tcBorders>
             <w:shd w:fill="auto" w:val="clear"/>
             <w:tcMar>
-              <w:left w:w="83" w:type="dxa"/>
+              <w:left w:w="78" w:type="dxa"/>
             </w:tcMar>
           </w:tcPr>
           <w:p>
@@ -4267,7 +4287,7 @@
             </w:tcBorders>
             <w:shd w:fill="auto" w:val="clear"/>
             <w:tcMar>
-              <w:left w:w="83" w:type="dxa"/>
+              <w:left w:w="78" w:type="dxa"/>
             </w:tcMar>
           </w:tcPr>
           <w:p>
@@ -4300,7 +4320,7 @@
             </w:tcBorders>
             <w:shd w:fill="auto" w:val="clear"/>
             <w:tcMar>
-              <w:left w:w="83" w:type="dxa"/>
+              <w:left w:w="78" w:type="dxa"/>
             </w:tcMar>
           </w:tcPr>
           <w:p>
@@ -4332,7 +4352,7 @@
             </w:tcBorders>
             <w:shd w:fill="auto" w:val="clear"/>
             <w:tcMar>
-              <w:left w:w="83" w:type="dxa"/>
+              <w:left w:w="78" w:type="dxa"/>
             </w:tcMar>
           </w:tcPr>
           <w:p>
@@ -4365,7 +4385,7 @@
             </w:tcBorders>
             <w:shd w:fill="auto" w:val="clear"/>
             <w:tcMar>
-              <w:left w:w="83" w:type="dxa"/>
+              <w:left w:w="78" w:type="dxa"/>
             </w:tcMar>
           </w:tcPr>
           <w:p>
@@ -4399,7 +4419,7 @@
             </w:tcBorders>
             <w:shd w:fill="auto" w:val="clear"/>
             <w:tcMar>
-              <w:left w:w="83" w:type="dxa"/>
+              <w:left w:w="78" w:type="dxa"/>
             </w:tcMar>
           </w:tcPr>
           <w:p>
@@ -4433,7 +4453,7 @@
             </w:tcBorders>
             <w:shd w:fill="auto" w:val="clear"/>
             <w:tcMar>
-              <w:left w:w="83" w:type="dxa"/>
+              <w:left w:w="78" w:type="dxa"/>
             </w:tcMar>
           </w:tcPr>
           <w:p>
@@ -4618,6 +4638,7 @@
         <w:rFonts w:ascii="Symbol" w:hAnsi="Symbol" w:cs="Symbol" w:hint="default"/>
         <w:sz w:val="18"/>
         <w:b w:val="false"/>
+        <w:rFonts w:cs="Symbol"/>
       </w:rPr>
     </w:lvl>
     <w:lvl w:ilvl="1">
@@ -4630,6 +4651,7 @@
       </w:pPr>
       <w:rPr>
         <w:rFonts w:ascii="Courier New" w:hAnsi="Courier New" w:cs="Courier New" w:hint="default"/>
+        <w:rFonts w:cs="Courier New"/>
       </w:rPr>
     </w:lvl>
     <w:lvl w:ilvl="2">
@@ -4642,6 +4664,7 @@
       </w:pPr>
       <w:rPr>
         <w:rFonts w:ascii="Wingdings" w:hAnsi="Wingdings" w:cs="Wingdings" w:hint="default"/>
+        <w:rFonts w:cs="Wingdings"/>
       </w:rPr>
     </w:lvl>
     <w:lvl w:ilvl="3">
@@ -4656,6 +4679,7 @@
         <w:rFonts w:ascii="Symbol" w:hAnsi="Symbol" w:cs="Symbol" w:hint="default"/>
         <w:sz w:val="18"/>
         <w:b w:val="false"/>
+        <w:rFonts w:cs="Symbol"/>
       </w:rPr>
     </w:lvl>
     <w:lvl w:ilvl="4">
@@ -4668,6 +4692,7 @@
       </w:pPr>
       <w:rPr>
         <w:rFonts w:ascii="Courier New" w:hAnsi="Courier New" w:cs="Courier New" w:hint="default"/>
+        <w:rFonts w:cs="Courier New"/>
       </w:rPr>
     </w:lvl>
     <w:lvl w:ilvl="5">
@@ -4680,6 +4705,7 @@
       </w:pPr>
       <w:rPr>
         <w:rFonts w:ascii="Wingdings" w:hAnsi="Wingdings" w:cs="Wingdings" w:hint="default"/>
+        <w:rFonts w:cs="Wingdings"/>
       </w:rPr>
     </w:lvl>
     <w:lvl w:ilvl="6">
@@ -4694,6 +4720,7 @@
         <w:rFonts w:ascii="Symbol" w:hAnsi="Symbol" w:cs="Symbol" w:hint="default"/>
         <w:sz w:val="18"/>
         <w:b w:val="false"/>
+        <w:rFonts w:cs="Symbol"/>
       </w:rPr>
     </w:lvl>
     <w:lvl w:ilvl="7">
@@ -4706,6 +4733,7 @@
       </w:pPr>
       <w:rPr>
         <w:rFonts w:ascii="Courier New" w:hAnsi="Courier New" w:cs="Courier New" w:hint="default"/>
+        <w:rFonts w:cs="Courier New"/>
       </w:rPr>
     </w:lvl>
     <w:lvl w:ilvl="8">
@@ -4718,6 +4746,7 @@
       </w:pPr>
       <w:rPr>
         <w:rFonts w:ascii="Wingdings" w:hAnsi="Wingdings" w:cs="Wingdings" w:hint="default"/>
+        <w:rFonts w:cs="Wingdings"/>
       </w:rPr>
     </w:lvl>
   </w:abstractNum>
@@ -4737,6 +4766,7 @@
         <w:rFonts w:ascii="Symbol" w:hAnsi="Symbol" w:cs="Symbol" w:hint="default"/>
         <w:sz w:val="18"/>
         <w:b w:val="false"/>
+        <w:rFonts w:cs="Symbol"/>
       </w:rPr>
     </w:lvl>
     <w:lvl w:ilvl="1">
@@ -4752,6 +4782,7 @@
       </w:pPr>
       <w:rPr>
         <w:rFonts w:ascii="OpenSymbol" w:hAnsi="OpenSymbol" w:cs="OpenSymbol" w:hint="default"/>
+        <w:rFonts w:cs="OpenSymbol"/>
       </w:rPr>
     </w:lvl>
     <w:lvl w:ilvl="2">
@@ -4767,6 +4798,7 @@
       </w:pPr>
       <w:rPr>
         <w:rFonts w:ascii="OpenSymbol" w:hAnsi="OpenSymbol" w:cs="OpenSymbol" w:hint="default"/>
+        <w:rFonts w:cs="OpenSymbol"/>
       </w:rPr>
     </w:lvl>
     <w:lvl w:ilvl="3">
@@ -4784,6 +4816,7 @@
         <w:rFonts w:ascii="Symbol" w:hAnsi="Symbol" w:cs="Symbol" w:hint="default"/>
         <w:sz w:val="18"/>
         <w:b w:val="false"/>
+        <w:rFonts w:cs="Symbol"/>
       </w:rPr>
     </w:lvl>
     <w:lvl w:ilvl="4">
@@ -4799,6 +4832,7 @@
       </w:pPr>
       <w:rPr>
         <w:rFonts w:ascii="OpenSymbol" w:hAnsi="OpenSymbol" w:cs="OpenSymbol" w:hint="default"/>
+        <w:rFonts w:cs="OpenSymbol"/>
       </w:rPr>
     </w:lvl>
     <w:lvl w:ilvl="5">
@@ -4814,6 +4848,7 @@
       </w:pPr>
       <w:rPr>
         <w:rFonts w:ascii="OpenSymbol" w:hAnsi="OpenSymbol" w:cs="OpenSymbol" w:hint="default"/>
+        <w:rFonts w:cs="OpenSymbol"/>
       </w:rPr>
     </w:lvl>
     <w:lvl w:ilvl="6">
@@ -4831,6 +4866,7 @@
         <w:rFonts w:ascii="Symbol" w:hAnsi="Symbol" w:cs="Symbol" w:hint="default"/>
         <w:sz w:val="18"/>
         <w:b w:val="false"/>
+        <w:rFonts w:cs="Symbol"/>
       </w:rPr>
     </w:lvl>
     <w:lvl w:ilvl="7">
@@ -4846,6 +4882,7 @@
       </w:pPr>
       <w:rPr>
         <w:rFonts w:ascii="OpenSymbol" w:hAnsi="OpenSymbol" w:cs="OpenSymbol" w:hint="default"/>
+        <w:rFonts w:cs="OpenSymbol"/>
       </w:rPr>
     </w:lvl>
     <w:lvl w:ilvl="8">
@@ -4861,13 +4898,14 @@
       </w:pPr>
       <w:rPr>
         <w:rFonts w:ascii="OpenSymbol" w:hAnsi="OpenSymbol" w:cs="OpenSymbol" w:hint="default"/>
+        <w:rFonts w:cs="OpenSymbol"/>
       </w:rPr>
     </w:lvl>
   </w:abstractNum>
   <w:abstractNum w:abstractNumId="3">
     <w:lvl w:ilvl="0">
       <w:start w:val="1"/>
-      <w:numFmt w:val="decimal"/>
+      <w:numFmt w:val="none"/>
       <w:suff w:val="nothing"/>
       <w:lvlText w:val=""/>
       <w:lvlJc w:val="left"/>
@@ -4880,7 +4918,7 @@
     </w:lvl>
     <w:lvl w:ilvl="1">
       <w:start w:val="1"/>
-      <w:numFmt w:val="decimal"/>
+      <w:numFmt w:val="none"/>
       <w:suff w:val="nothing"/>
       <w:lvlText w:val=""/>
       <w:lvlJc w:val="left"/>
@@ -4893,7 +4931,7 @@
     </w:lvl>
     <w:lvl w:ilvl="2">
       <w:start w:val="1"/>
-      <w:numFmt w:val="decimal"/>
+      <w:numFmt w:val="none"/>
       <w:suff w:val="nothing"/>
       <w:lvlText w:val=""/>
       <w:lvlJc w:val="left"/>
@@ -4906,7 +4944,7 @@
     </w:lvl>
     <w:lvl w:ilvl="3">
       <w:start w:val="1"/>
-      <w:numFmt w:val="decimal"/>
+      <w:numFmt w:val="none"/>
       <w:suff w:val="nothing"/>
       <w:lvlText w:val=""/>
       <w:lvlJc w:val="left"/>
@@ -4919,7 +4957,7 @@
     </w:lvl>
     <w:lvl w:ilvl="4">
       <w:start w:val="1"/>
-      <w:numFmt w:val="decimal"/>
+      <w:numFmt w:val="none"/>
       <w:suff w:val="nothing"/>
       <w:lvlText w:val=""/>
       <w:lvlJc w:val="left"/>
@@ -4932,7 +4970,7 @@
     </w:lvl>
     <w:lvl w:ilvl="5">
       <w:start w:val="1"/>
-      <w:numFmt w:val="decimal"/>
+      <w:numFmt w:val="none"/>
       <w:suff w:val="nothing"/>
       <w:lvlText w:val=""/>
       <w:lvlJc w:val="left"/>
@@ -4945,7 +4983,7 @@
     </w:lvl>
     <w:lvl w:ilvl="6">
       <w:start w:val="1"/>
-      <w:numFmt w:val="decimal"/>
+      <w:numFmt w:val="none"/>
       <w:suff w:val="nothing"/>
       <w:lvlText w:val=""/>
       <w:lvlJc w:val="left"/>
@@ -4958,7 +4996,7 @@
     </w:lvl>
     <w:lvl w:ilvl="7">
       <w:start w:val="1"/>
-      <w:numFmt w:val="decimal"/>
+      <w:numFmt w:val="none"/>
       <w:suff w:val="nothing"/>
       <w:lvlText w:val=""/>
       <w:lvlJc w:val="left"/>
@@ -4971,7 +5009,7 @@
     </w:lvl>
     <w:lvl w:ilvl="8">
       <w:start w:val="1"/>
-      <w:numFmt w:val="decimal"/>
+      <w:numFmt w:val="none"/>
       <w:suff w:val="nothing"/>
       <w:lvlText w:val=""/>
       <w:lvlJc w:val="left"/>
@@ -5811,6 +5849,36 @@
       <w:rFonts w:cs="OpenSymbol"/>
     </w:rPr>
   </w:style>
+  <w:style w:type="character" w:styleId="ListLabel23">
+    <w:name w:val="ListLabel 23"/>
+    <w:qFormat/>
+    <w:rPr>
+      <w:rFonts w:cs="Symbol"/>
+      <w:b w:val="false"/>
+      <w:sz w:val="18"/>
+    </w:rPr>
+  </w:style>
+  <w:style w:type="character" w:styleId="ListLabel24">
+    <w:name w:val="ListLabel 24"/>
+    <w:qFormat/>
+    <w:rPr>
+      <w:rFonts w:cs="Courier New"/>
+    </w:rPr>
+  </w:style>
+  <w:style w:type="character" w:styleId="ListLabel25">
+    <w:name w:val="ListLabel 25"/>
+    <w:qFormat/>
+    <w:rPr>
+      <w:rFonts w:cs="Wingdings"/>
+    </w:rPr>
+  </w:style>
+  <w:style w:type="character" w:styleId="ListLabel26">
+    <w:name w:val="ListLabel 26"/>
+    <w:qFormat/>
+    <w:rPr>
+      <w:rFonts w:cs="OpenSymbol"/>
+    </w:rPr>
+  </w:style>
   <w:style w:type="paragraph" w:styleId="Heading">
     <w:name w:val="Heading"/>
     <w:basedOn w:val="Normal"/>
@@ -6250,7 +6318,7 @@
     <w:rsid w:val="001f39d5"/>
     <w:pPr>
       <w:suppressAutoHyphens w:val="true"/>
-      <w:overflowPunct w:val="false"/>
+      <w:overflowPunct w:val="true"/>
       <w:spacing w:lineRule="auto" w:line="228"/>
       <w:textAlignment w:val="baseline"/>
     </w:pPr>

</xml_diff>